<commit_message>
Modification de noms et de la doc
Modification du nom du fichier asm
Modification associé dans le compile.bat
Modification de la partie technique de ARC.docx
</commit_message>
<xml_diff>
--- a/Documentations/ARC.docx
+++ b/Documentations/ARC.docx
@@ -64,7 +64,7 @@
                     </a:ln>
                     <a:extLst>
                       <a:ext uri="{FAA26D3D-D897-4be2-8F04-BA451C77F1D7}">
-                        <ma14:placeholderFlag xmlns:ma14="http://schemas.microsoft.com/office/mac/drawingml/2011/main" xmlns:w="http://schemas.openxmlformats.org/wordprocessingml/2006/main" xmlns:w10="urn:schemas-microsoft-com:office:word" xmlns:v="urn:schemas-microsoft-com:vml" xmlns:o="urn:schemas-microsoft-com:office:office" xmlns:mv="urn:schemas-microsoft-com:mac:vml" xmlns:mo="http://schemas.microsoft.com/office/mac/office/2008/main" xmlns=""/>
+                        <ma14:placeholderFlag xmlns="" xmlns:mo="http://schemas.microsoft.com/office/mac/office/2008/main" xmlns:mv="urn:schemas-microsoft-com:mac:vml" xmlns:o="urn:schemas-microsoft-com:office:office" xmlns:v="urn:schemas-microsoft-com:vml" xmlns:w10="urn:schemas-microsoft-com:office:word" xmlns:w="http://schemas.openxmlformats.org/wordprocessingml/2006/main" xmlns:ma14="http://schemas.microsoft.com/office/mac/drawingml/2011/main"/>
                       </a:ext>
                     </a:extLst>
                   </pic:spPr>
@@ -123,7 +123,7 @@
                         </a:ln>
                         <a:extLst>
                           <a:ext uri="{91240B29-F687-4f45-9708-019B960494DF}">
-                            <a14:hiddenLine xmlns:a14="http://schemas.microsoft.com/office/drawing/2010/main" xmlns:w="http://schemas.openxmlformats.org/wordprocessingml/2006/main" xmlns:w10="urn:schemas-microsoft-com:office:word" xmlns:v="urn:schemas-microsoft-com:vml" xmlns:o="urn:schemas-microsoft-com:office:office" xmlns="" xmlns:mv="urn:schemas-microsoft-com:mac:vml" xmlns:mo="http://schemas.microsoft.com/office/mac/office/2008/main" w="9525">
+                            <a14:hiddenLine xmlns:mo="http://schemas.microsoft.com/office/mac/office/2008/main" xmlns:mv="urn:schemas-microsoft-com:mac:vml" xmlns="" xmlns:o="urn:schemas-microsoft-com:office:office" xmlns:v="urn:schemas-microsoft-com:vml" xmlns:w10="urn:schemas-microsoft-com:office:word" xmlns:w="http://schemas.openxmlformats.org/wordprocessingml/2006/main" xmlns:a14="http://schemas.microsoft.com/office/drawing/2010/main" w="9525">
                               <a:solidFill>
                                 <a:srgbClr val="000000"/>
                               </a:solidFill>
@@ -356,14 +356,14 @@
                         </a:ln>
                         <a:extLst>
                           <a:ext uri="{909E8E84-426E-40dd-AFC4-6F175D3DCCD1}">
-                            <a14:hiddenFill xmlns:a14="http://schemas.microsoft.com/office/drawing/2010/main" xmlns:w="http://schemas.openxmlformats.org/wordprocessingml/2006/main" xmlns:w10="urn:schemas-microsoft-com:office:word" xmlns:v="urn:schemas-microsoft-com:vml" xmlns:o="urn:schemas-microsoft-com:office:office" xmlns="" xmlns:mv="urn:schemas-microsoft-com:mac:vml" xmlns:mo="http://schemas.microsoft.com/office/mac/office/2008/main">
+                            <a14:hiddenFill xmlns:mo="http://schemas.microsoft.com/office/mac/office/2008/main" xmlns:mv="urn:schemas-microsoft-com:mac:vml" xmlns="" xmlns:o="urn:schemas-microsoft-com:office:office" xmlns:v="urn:schemas-microsoft-com:vml" xmlns:w10="urn:schemas-microsoft-com:office:word" xmlns:w="http://schemas.openxmlformats.org/wordprocessingml/2006/main" xmlns:a14="http://schemas.microsoft.com/office/drawing/2010/main">
                               <a:solidFill>
                                 <a:srgbClr val="FFFFFF"/>
                               </a:solidFill>
                             </a14:hiddenFill>
                           </a:ext>
                           <a:ext uri="{91240B29-F687-4f45-9708-019B960494DF}">
-                            <a14:hiddenLine xmlns:a14="http://schemas.microsoft.com/office/drawing/2010/main" xmlns:w="http://schemas.openxmlformats.org/wordprocessingml/2006/main" xmlns:w10="urn:schemas-microsoft-com:office:word" xmlns:v="urn:schemas-microsoft-com:vml" xmlns:o="urn:schemas-microsoft-com:office:office" xmlns="" xmlns:mv="urn:schemas-microsoft-com:mac:vml" xmlns:mo="http://schemas.microsoft.com/office/mac/office/2008/main" w="9525">
+                            <a14:hiddenLine xmlns:mo="http://schemas.microsoft.com/office/mac/office/2008/main" xmlns:mv="urn:schemas-microsoft-com:mac:vml" xmlns="" xmlns:o="urn:schemas-microsoft-com:office:office" xmlns:v="urn:schemas-microsoft-com:vml" xmlns:w10="urn:schemas-microsoft-com:office:word" xmlns:w="http://schemas.openxmlformats.org/wordprocessingml/2006/main" xmlns:a14="http://schemas.microsoft.com/office/drawing/2010/main" w="9525">
                               <a:solidFill>
                                 <a:srgbClr val="000000"/>
                               </a:solidFill>
@@ -425,7 +425,7 @@
                                 <w:szCs w:val="68"/>
                                 <w:lang w:val="en-US"/>
                               </w:rPr>
-                              <w:t>Development</w:t>
+                              <w:t>Architecture</w:t>
                             </w:r>
                             <w:r>
                               <w:rPr>
@@ -522,7 +522,7 @@
                           <w:szCs w:val="68"/>
                           <w:lang w:val="en-US"/>
                         </w:rPr>
-                        <w:t>Development</w:t>
+                        <w:t>Architecture</w:t>
                       </w:r>
                       <w:r>
                         <w:rPr>
@@ -707,7 +707,7 @@
                                 <w:szCs w:val="28"/>
                                 <w:lang w:val="en-US"/>
                               </w:rPr>
-                              <w:t>Group members</w:t>
+                              <w:t>216338 – 216334 – 213622</w:t>
                             </w:r>
                           </w:p>
                           <w:p>
@@ -803,7 +803,7 @@
                           <w:szCs w:val="28"/>
                           <w:lang w:val="en-US"/>
                         </w:rPr>
-                        <w:t>Group members</w:t>
+                        <w:t>216338 – 216334 – 213622</w:t>
                       </w:r>
                     </w:p>
                     <w:p>
@@ -907,7 +907,7 @@
                         </a:ln>
                         <a:extLst>
                           <a:ext uri="{91240B29-F687-4f45-9708-019B960494DF}">
-                            <a14:hiddenLine xmlns:a14="http://schemas.microsoft.com/office/drawing/2010/main" xmlns:w="http://schemas.openxmlformats.org/wordprocessingml/2006/main" xmlns:w10="urn:schemas-microsoft-com:office:word" xmlns:v="urn:schemas-microsoft-com:vml" xmlns:o="urn:schemas-microsoft-com:office:office" xmlns="" xmlns:mv="urn:schemas-microsoft-com:mac:vml" xmlns:mo="http://schemas.microsoft.com/office/mac/office/2008/main" w="9525">
+                            <a14:hiddenLine xmlns:mo="http://schemas.microsoft.com/office/mac/office/2008/main" xmlns:mv="urn:schemas-microsoft-com:mac:vml" xmlns="" xmlns:o="urn:schemas-microsoft-com:office:office" xmlns:v="urn:schemas-microsoft-com:vml" xmlns:w10="urn:schemas-microsoft-com:office:word" xmlns:w="http://schemas.openxmlformats.org/wordprocessingml/2006/main" xmlns:a14="http://schemas.microsoft.com/office/drawing/2010/main" w="9525">
                               <a:solidFill>
                                 <a:srgbClr val="000000"/>
                               </a:solidFill>
@@ -933,7 +933,7 @@
               </wp:anchor>
             </w:drawing>
           </mc:Choice>
-          <mc:Fallback xmlns:mv="urn:schemas-microsoft-com:mac:vml" xmlns:mo="http://schemas.microsoft.com/office/mac/office/2008/main">
+          <mc:Fallback xmlns:mo="http://schemas.microsoft.com/office/mac/office/2008/main" xmlns:mv="urn:schemas-microsoft-com:mac:vml">
             <w:pict>
               <v:rect w14:anchorId="66170149" id="Rectangle 137" o:spid="_x0000_s1026" style="position:absolute;margin-left:75pt;margin-top:15.7pt;width:414pt;height:3.55pt;z-index:251657728;visibility:visible;mso-wrap-style:square;mso-width-percent:0;mso-height-percent:0;mso-wrap-distance-left:9pt;mso-wrap-distance-top:0;mso-wrap-distance-right:9pt;mso-wrap-distance-bottom:0;mso-position-horizontal:absolute;mso-position-horizontal-relative:text;mso-position-vertical:absolute;mso-position-vertical-relative:text;mso-width-percent:0;mso-height-percent:0;mso-width-relative:page;mso-height-relative:page;v-text-anchor:top" o:gfxdata="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" fillcolor="black [3213]" stroked="f">
                 <v:fill opacity="27499f"/>
@@ -1142,6 +1142,9 @@
                           <w:p>
                             <w:pPr>
                               <w:jc w:val="right"/>
+                              <w:rPr>
+                                <w:lang w:val="en-US"/>
+                              </w:rPr>
                             </w:pPr>
                             <w:r>
                               <w:rPr>
@@ -1257,8 +1260,16 @@
                               <w:rPr>
                                 <w:lang w:val="en-US"/>
                               </w:rPr>
-                              <w:t>NOSJEAN Aymeric</w:t>
+                              <w:t xml:space="preserve">NOSJEAN </w:t>
                             </w:r>
+                            <w:proofErr w:type="spellStart"/>
+                            <w:r>
+                              <w:rPr>
+                                <w:lang w:val="en-US"/>
+                              </w:rPr>
+                              <w:t>Aymeric</w:t>
+                            </w:r>
+                            <w:proofErr w:type="spellEnd"/>
                           </w:p>
                           <w:p>
                             <w:pPr>
@@ -1341,6 +1352,9 @@
                     <w:p>
                       <w:pPr>
                         <w:jc w:val="right"/>
+                        <w:rPr>
+                          <w:lang w:val="en-US"/>
+                        </w:rPr>
                       </w:pPr>
                       <w:r>
                         <w:rPr>
@@ -1456,8 +1470,16 @@
                         <w:rPr>
                           <w:lang w:val="en-US"/>
                         </w:rPr>
-                        <w:t>NOSJEAN Aymeric</w:t>
+                        <w:t xml:space="preserve">NOSJEAN </w:t>
                       </w:r>
+                      <w:proofErr w:type="spellStart"/>
+                      <w:r>
+                        <w:rPr>
+                          <w:lang w:val="en-US"/>
+                        </w:rPr>
+                        <w:t>Aymeric</w:t>
+                      </w:r>
+                      <w:proofErr w:type="spellEnd"/>
                     </w:p>
                     <w:p>
                       <w:pPr>
@@ -1795,7 +1817,32 @@
                 <w:sz w:val="18"/>
                 <w:szCs w:val="18"/>
               </w:rPr>
-              <w:t xml:space="preserve">© SUPINFO International University – EDUCINVEST - Rue Ducale, 29 - 1000 Brussels Belgium . www.supinfo.com </w:t>
+              <w:t xml:space="preserve">© SUPINFO International University – EDUCINVEST - Rue Ducale, 29 - 1000 Brussels </w:t>
+            </w:r>
+            <w:proofErr w:type="spellStart"/>
+            <w:proofErr w:type="gramStart"/>
+            <w:r>
+              <w:rPr>
+                <w:sz w:val="18"/>
+                <w:szCs w:val="18"/>
+              </w:rPr>
+              <w:t>Belgium</w:t>
+            </w:r>
+            <w:proofErr w:type="spellEnd"/>
+            <w:r>
+              <w:rPr>
+                <w:sz w:val="18"/>
+                <w:szCs w:val="18"/>
+              </w:rPr>
+              <w:t xml:space="preserve"> .</w:t>
+            </w:r>
+            <w:proofErr w:type="gramEnd"/>
+            <w:r>
+              <w:rPr>
+                <w:sz w:val="18"/>
+                <w:szCs w:val="18"/>
+              </w:rPr>
+              <w:t xml:space="preserve"> www.supinfo.com </w:t>
             </w:r>
           </w:p>
           <w:p>
@@ -1834,7 +1881,6 @@
         <w:rPr>
           <w:rFonts w:ascii="Calibri" w:hAnsi="Calibri"/>
         </w:rPr>
-        <w:lastRenderedPageBreak/>
         <w:t>Table of contents</w:t>
       </w:r>
     </w:p>
@@ -2319,7 +2365,6 @@
         <w:rPr>
           <w:rFonts w:ascii="Calibri" w:hAnsi="Calibri"/>
         </w:rPr>
-        <w:lastRenderedPageBreak/>
         <w:t>Group summary</w:t>
       </w:r>
       <w:bookmarkEnd w:id="1"/>
@@ -2333,11 +2378,16 @@
       <w:bookmarkStart w:id="4" w:name="_Toc204418840"/>
       <w:bookmarkStart w:id="5" w:name="_Toc232149411"/>
       <w:r>
-        <w:t>Group members</w:t>
+        <w:t xml:space="preserve">Group </w:t>
+      </w:r>
+      <w:proofErr w:type="spellStart"/>
+      <w:r>
+        <w:t>members</w:t>
       </w:r>
       <w:bookmarkEnd w:id="3"/>
       <w:bookmarkEnd w:id="4"/>
       <w:bookmarkEnd w:id="5"/>
+      <w:proofErr w:type="spellEnd"/>
       <w:r>
         <w:tab/>
       </w:r>
@@ -2936,6 +2986,7 @@
                 <w:lang w:val="en-US"/>
               </w:rPr>
             </w:pPr>
+            <w:proofErr w:type="spellStart"/>
             <w:r>
               <w:rPr>
                 <w:rFonts w:asciiTheme="majorHAnsi" w:eastAsiaTheme="majorEastAsia" w:hAnsiTheme="majorHAnsi" w:cstheme="majorBidi"/>
@@ -2946,6 +2997,7 @@
               </w:rPr>
               <w:t>Aymeric</w:t>
             </w:r>
+            <w:proofErr w:type="spellEnd"/>
           </w:p>
         </w:tc>
         <w:tc>
@@ -3219,7 +3271,6 @@
         <w:pStyle w:val="Titre1"/>
       </w:pPr>
       <w:r>
-        <w:lastRenderedPageBreak/>
         <w:t>Project report</w:t>
       </w:r>
       <w:bookmarkEnd w:id="6"/>
@@ -3404,7 +3455,6 @@
         <w:rPr>
           <w:i/>
           <w:color w:val="FF0000"/>
-          <w:lang w:val="en-US"/>
         </w:rPr>
       </w:pPr>
     </w:p>
@@ -3414,7 +3464,6 @@
         <w:rPr>
           <w:i/>
           <w:color w:val="FF0000"/>
-          <w:lang w:val="en-US"/>
         </w:rPr>
       </w:pPr>
     </w:p>
@@ -3624,7 +3673,6 @@
         <w:rPr>
           <w:noProof/>
         </w:rPr>
-        <w:lastRenderedPageBreak/>
         <w:drawing>
           <wp:anchor distT="0" distB="0" distL="114300" distR="114300" simplePos="0" relativeHeight="251715072" behindDoc="0" locked="0" layoutInCell="1" allowOverlap="1" wp14:anchorId="549BD2C2" wp14:editId="4E1C8ABA">
             <wp:simplePos x="0" y="0"/>
@@ -3684,7 +3732,6 @@
         <w:rPr>
           <w:noProof/>
         </w:rPr>
-        <w:lastRenderedPageBreak/>
         <w:drawing>
           <wp:anchor distT="0" distB="0" distL="114300" distR="114300" simplePos="0" relativeHeight="251716096" behindDoc="0" locked="0" layoutInCell="1" allowOverlap="1" wp14:anchorId="4E4509A6" wp14:editId="546B5E18">
             <wp:simplePos x="0" y="0"/>
@@ -3762,7 +3809,6 @@
           <w:sz w:val="40"/>
           <w:szCs w:val="32"/>
         </w:rPr>
-        <w:lastRenderedPageBreak/>
         <w:drawing>
           <wp:anchor distT="0" distB="0" distL="114300" distR="114300" simplePos="0" relativeHeight="251717120" behindDoc="0" locked="0" layoutInCell="1" allowOverlap="1" wp14:anchorId="6CB10615" wp14:editId="2BE50BE1">
             <wp:simplePos x="0" y="0"/>
@@ -3848,7 +3894,6 @@
           <w:sz w:val="40"/>
           <w:szCs w:val="32"/>
         </w:rPr>
-        <w:lastRenderedPageBreak/>
         <w:drawing>
           <wp:anchor distT="0" distB="0" distL="114300" distR="114300" simplePos="0" relativeHeight="251718144" behindDoc="0" locked="0" layoutInCell="1" allowOverlap="1" wp14:anchorId="6F71F7A5" wp14:editId="08342693">
             <wp:simplePos x="0" y="0"/>
@@ -3938,7 +3983,6 @@
           <w:sz w:val="40"/>
           <w:szCs w:val="32"/>
         </w:rPr>
-        <w:lastRenderedPageBreak/>
         <w:drawing>
           <wp:anchor distT="0" distB="0" distL="114300" distR="114300" simplePos="0" relativeHeight="251719168" behindDoc="0" locked="0" layoutInCell="1" allowOverlap="1" wp14:anchorId="38E1BB8D" wp14:editId="68C38528">
             <wp:simplePos x="0" y="0"/>
@@ -4000,7 +4044,6 @@
         <w:rPr>
           <w:noProof/>
         </w:rPr>
-        <w:lastRenderedPageBreak/>
         <w:drawing>
           <wp:anchor distT="0" distB="0" distL="114300" distR="114300" simplePos="0" relativeHeight="251720192" behindDoc="0" locked="0" layoutInCell="1" allowOverlap="1" wp14:anchorId="5D8EEC86" wp14:editId="20CCF806">
             <wp:simplePos x="0" y="0"/>
@@ -4060,7 +4103,6 @@
         <w:rPr>
           <w:noProof/>
         </w:rPr>
-        <w:lastRenderedPageBreak/>
         <w:drawing>
           <wp:anchor distT="0" distB="0" distL="114300" distR="114300" simplePos="0" relativeHeight="251721216" behindDoc="0" locked="0" layoutInCell="1" allowOverlap="1" wp14:anchorId="7F049B28" wp14:editId="0C25A4F8">
             <wp:simplePos x="0" y="0"/>
@@ -4138,7 +4180,6 @@
           <w:sz w:val="40"/>
           <w:szCs w:val="32"/>
         </w:rPr>
-        <w:lastRenderedPageBreak/>
         <w:drawing>
           <wp:anchor distT="0" distB="0" distL="114300" distR="114300" simplePos="0" relativeHeight="251722240" behindDoc="0" locked="0" layoutInCell="1" allowOverlap="1" wp14:anchorId="0A23BE8B" wp14:editId="383EC48E">
             <wp:simplePos x="0" y="0"/>
@@ -4224,7 +4265,6 @@
           <w:sz w:val="40"/>
           <w:szCs w:val="32"/>
         </w:rPr>
-        <w:lastRenderedPageBreak/>
         <w:drawing>
           <wp:anchor distT="0" distB="0" distL="114300" distR="114300" simplePos="0" relativeHeight="251723264" behindDoc="0" locked="0" layoutInCell="1" allowOverlap="1" wp14:anchorId="1FC59127" wp14:editId="04762071">
             <wp:simplePos x="0" y="0"/>
@@ -4310,7 +4350,6 @@
           <w:sz w:val="40"/>
           <w:szCs w:val="32"/>
         </w:rPr>
-        <w:lastRenderedPageBreak/>
         <w:drawing>
           <wp:anchor distT="0" distB="0" distL="114300" distR="114300" simplePos="0" relativeHeight="251724288" behindDoc="0" locked="0" layoutInCell="1" allowOverlap="1" wp14:anchorId="5E25B3DD" wp14:editId="0F742C1A">
             <wp:simplePos x="0" y="0"/>
@@ -4396,7 +4435,6 @@
           <w:sz w:val="40"/>
           <w:szCs w:val="32"/>
         </w:rPr>
-        <w:lastRenderedPageBreak/>
         <w:drawing>
           <wp:anchor distT="0" distB="0" distL="114300" distR="114300" simplePos="0" relativeHeight="251725312" behindDoc="0" locked="0" layoutInCell="1" allowOverlap="1" wp14:anchorId="34D77D17" wp14:editId="7384166A">
             <wp:simplePos x="0" y="0"/>
@@ -4477,7 +4515,6 @@
       <w:pPr>
         <w:pStyle w:val="Titre1"/>
       </w:pPr>
-      <w:bookmarkStart w:id="10" w:name="_GoBack"/>
       <w:r>
         <w:t>technical documentation</w:t>
       </w:r>
@@ -4493,16 +4530,7 @@
         <w:ind w:firstLine="0"/>
       </w:pPr>
       <w:r>
-        <w:t>Afin d’obtenir une adaptabilité maximum</w:t>
-      </w:r>
-      <w:r>
-        <w:t xml:space="preserve"> et un accès disponible sur la majorité des appareils</w:t>
-      </w:r>
-      <w:r>
-        <w:t xml:space="preserve">, nous avons fait le choix de développer le jeu en </w:t>
-      </w:r>
-      <w:r>
-        <w:t>HTML/CSS/JS.</w:t>
+        <w:t>Comme cela nous a été demandé dans le sujet, le jeu a été développé en C/ASM.</w:t>
       </w:r>
     </w:p>
     <w:p>
@@ -4510,7 +4538,7 @@
         <w:ind w:firstLine="0"/>
       </w:pPr>
       <w:r>
-        <w:t>La majorité du jeu est gérée en JavaScript :</w:t>
+        <w:t>Il est donc composé de trois fichiers :</w:t>
       </w:r>
     </w:p>
     <w:p>
@@ -4518,11 +4546,27 @@
         <w:pStyle w:val="Paragraphedeliste"/>
         <w:numPr>
           <w:ilvl w:val="0"/>
-          <w:numId w:val="7"/>
+          <w:numId w:val="8"/>
         </w:numPr>
       </w:pPr>
       <w:r>
-        <w:t xml:space="preserve">Le moteur de jeu </w:t>
+        <w:t xml:space="preserve">Le fichier </w:t>
+      </w:r>
+      <w:proofErr w:type="spellStart"/>
+      <w:r>
+        <w:t>DEFINE.c</w:t>
+      </w:r>
+      <w:proofErr w:type="spellEnd"/>
+      <w:r>
+        <w:t xml:space="preserve"> dans lequel sont définit toutes les constantes, variables </w:t>
+      </w:r>
+      <w:proofErr w:type="spellStart"/>
+      <w:r>
+        <w:t>etprototypes</w:t>
+      </w:r>
+      <w:proofErr w:type="spellEnd"/>
+      <w:r>
+        <w:t xml:space="preserve"> de fonctions.</w:t>
       </w:r>
     </w:p>
     <w:p>
@@ -4530,11 +4574,19 @@
         <w:pStyle w:val="Paragraphedeliste"/>
         <w:numPr>
           <w:ilvl w:val="0"/>
-          <w:numId w:val="7"/>
+          <w:numId w:val="8"/>
         </w:numPr>
       </w:pPr>
       <w:r>
-        <w:t>La gestion des inputs et leur traitement</w:t>
+        <w:t xml:space="preserve">Le fichier </w:t>
+      </w:r>
+      <w:proofErr w:type="spellStart"/>
+      <w:r>
+        <w:t>main.c</w:t>
+      </w:r>
+      <w:proofErr w:type="spellEnd"/>
+      <w:r>
+        <w:t xml:space="preserve"> qui contient tout le moteur du jeu.</w:t>
       </w:r>
     </w:p>
     <w:p>
@@ -4542,143 +4594,28 @@
         <w:pStyle w:val="Paragraphedeliste"/>
         <w:numPr>
           <w:ilvl w:val="0"/>
-          <w:numId w:val="7"/>
+          <w:numId w:val="8"/>
         </w:numPr>
       </w:pPr>
       <w:r>
-        <w:t>La génération du code HTML</w:t>
+        <w:t xml:space="preserve">Le fichier </w:t>
+      </w:r>
+      <w:proofErr w:type="spellStart"/>
+      <w:proofErr w:type="gramStart"/>
+      <w:r>
+        <w:t>asm.s</w:t>
+      </w:r>
+      <w:proofErr w:type="spellEnd"/>
+      <w:proofErr w:type="gramEnd"/>
+      <w:r>
+        <w:t xml:space="preserve"> qui permet de récupérer les inputs des manettes.</w:t>
       </w:r>
     </w:p>
     <w:p>
       <w:pPr>
         <w:ind w:firstLine="0"/>
       </w:pPr>
-    </w:p>
-    <w:p>
-      <w:pPr>
-        <w:ind w:firstLine="0"/>
-      </w:pPr>
-      <w:r>
-        <w:t>Quant au CSS, celui-ci nous permet d’améliorer l’user interface (police personnalisée, background, mise en forme).</w:t>
-      </w:r>
-    </w:p>
-    <w:p>
-      <w:pPr>
-        <w:ind w:firstLine="0"/>
-      </w:pPr>
-    </w:p>
-    <w:p>
-      <w:pPr>
-        <w:ind w:firstLine="0"/>
-      </w:pPr>
-      <w:r>
-        <w:t>Entrons dans le vif du sujet :</w:t>
-      </w:r>
-    </w:p>
-    <w:p>
-      <w:pPr>
-        <w:ind w:firstLine="0"/>
-      </w:pPr>
-      <w:r>
-        <w:t>Lors du lancement de la page jeu.html la partie haute de l’écran, dédiée à l’affichage de la tortue,  est composée d’un canvas généré par le JavaScript.</w:t>
-      </w:r>
-    </w:p>
-    <w:p>
-      <w:pPr>
-        <w:ind w:firstLine="0"/>
-      </w:pPr>
-    </w:p>
-    <w:p>
-      <w:pPr>
-        <w:ind w:firstLine="0"/>
-      </w:pPr>
-      <w:r>
-        <w:t>C’est au centre de cette partie que la tortue apparaît avec la tête dirigée vers le haut.</w:t>
-      </w:r>
-    </w:p>
-    <w:p>
-      <w:pPr>
-        <w:ind w:firstLine="0"/>
-      </w:pPr>
-      <w:r>
-        <w:t>La partie basse de l’écran qui est dédiée à l’entrée des commandes et à l’affichage de l’historique est un simple input en HTML.</w:t>
-      </w:r>
-    </w:p>
-    <w:p>
-      <w:pPr>
-        <w:ind w:firstLine="0"/>
-      </w:pPr>
-    </w:p>
-    <w:p>
-      <w:pPr>
-        <w:ind w:firstLine="0"/>
-      </w:pPr>
-      <w:r>
-        <w:t>Comme demandée dans le sujet, cet input affiche un point d’interrogation en début de ligne afin de signifier à l’utilisateur qu’il est en attente de l’entrée d’une commande.</w:t>
-      </w:r>
-    </w:p>
-    <w:p>
-      <w:pPr>
-        <w:ind w:firstLine="0"/>
-      </w:pPr>
-    </w:p>
-    <w:p>
-      <w:pPr>
-        <w:ind w:firstLine="0"/>
-      </w:pPr>
-      <w:r>
-        <w:t xml:space="preserve">Lorsque l’utilisateur écrit une commande et tape sur la toucher Entrée, l’event listener convertit tout le texte en majuscule, le divise en mots qu’il ajoute dans un tableau. </w:t>
-      </w:r>
-    </w:p>
-    <w:p>
-      <w:pPr>
-        <w:ind w:firstLine="0"/>
-      </w:pPr>
-      <w:r>
-        <w:t xml:space="preserve">Si la longueur de celui-ci est égale à 4, il comprend qu’il s’agit d’une double commande, donne la valeur « true » au booléen « doubleCommand », vérifie que celles-ci sont présentes dans la liste, les exécute et les affiche dans l’historique. </w:t>
-      </w:r>
-    </w:p>
-    <w:p>
-      <w:pPr>
-        <w:ind w:firstLine="0"/>
-      </w:pPr>
-      <w:r>
-        <w:t>Sinon il vérifie que la commande simple y soit présente, l’exécute et l’affiche dans l’historique.</w:t>
-      </w:r>
-    </w:p>
-    <w:p>
-      <w:pPr>
-        <w:ind w:firstLine="0"/>
-      </w:pPr>
-    </w:p>
-    <w:p>
-      <w:pPr>
-        <w:ind w:firstLine="0"/>
-      </w:pPr>
-      <w:r>
-        <w:t>Les commandes REPETE et FCC présentent une particularité :</w:t>
-      </w:r>
-    </w:p>
-    <w:p>
-      <w:pPr>
-        <w:ind w:firstLine="0"/>
-      </w:pPr>
-      <w:r>
-        <w:t xml:space="preserve">La commande REPETE possède une Expression Régulière qui lui permet de récupérer le contenu entre crochets et la commande FCC vérifie que la couleur entrée par l’utilisateur respecte bien le format Hexadécimal à 3 ou 6 caractères. </w:t>
-      </w:r>
-    </w:p>
-    <w:p>
-      <w:pPr>
-        <w:ind w:firstLine="0"/>
-      </w:pPr>
-    </w:p>
-    <w:p>
-      <w:pPr>
-        <w:ind w:firstLine="0"/>
-      </w:pPr>
-      <w:r>
-        <w:t>Afin de faciliter l’accès à la documentation, nous avons fait le choix de rajouter une commande HELP qui ouvre le document PDF explicatif créé par nos soins.</w:t>
-      </w:r>
+      <w:bookmarkStart w:id="10" w:name="_GoBack"/>
       <w:bookmarkEnd w:id="10"/>
     </w:p>
     <w:sectPr>
@@ -4830,14 +4767,27 @@
         <w:r>
           <w:t xml:space="preserve"> sur </w:t>
         </w:r>
-        <w:fldSimple w:instr=" NUMPAGES  ">
-          <w:r>
-            <w:rPr>
-              <w:noProof/>
-            </w:rPr>
-            <w:t>17</w:t>
-          </w:r>
-        </w:fldSimple>
+        <w:r>
+          <w:fldChar w:fldCharType="begin"/>
+        </w:r>
+        <w:r>
+          <w:instrText xml:space="preserve"> NUMPAGES  </w:instrText>
+        </w:r>
+        <w:r>
+          <w:fldChar w:fldCharType="separate"/>
+        </w:r>
+        <w:r>
+          <w:rPr>
+            <w:noProof/>
+          </w:rPr>
+          <w:t>17</w:t>
+        </w:r>
+        <w:r>
+          <w:rPr>
+            <w:noProof/>
+          </w:rPr>
+          <w:fldChar w:fldCharType="end"/>
+        </w:r>
       </w:p>
     </w:sdtContent>
   </w:sdt>
@@ -4990,14 +4940,14 @@
                       </a:ln>
                       <a:extLst>
                         <a:ext uri="{909E8E84-426E-40dd-AFC4-6F175D3DCCD1}">
-                          <a14:hiddenFill xmlns:a14="http://schemas.microsoft.com/office/drawing/2010/main" xmlns:w="http://schemas.openxmlformats.org/wordprocessingml/2006/main" xmlns:w10="urn:schemas-microsoft-com:office:word" xmlns:v="urn:schemas-microsoft-com:vml" xmlns:o="urn:schemas-microsoft-com:office:office" xmlns="" xmlns:mv="urn:schemas-microsoft-com:mac:vml" xmlns:mo="http://schemas.microsoft.com/office/mac/office/2008/main">
+                          <a14:hiddenFill xmlns:mo="http://schemas.microsoft.com/office/mac/office/2008/main" xmlns:mv="urn:schemas-microsoft-com:mac:vml" xmlns="" xmlns:o="urn:schemas-microsoft-com:office:office" xmlns:v="urn:schemas-microsoft-com:vml" xmlns:w10="urn:schemas-microsoft-com:office:word" xmlns:w="http://schemas.openxmlformats.org/wordprocessingml/2006/main" xmlns:a14="http://schemas.microsoft.com/office/drawing/2010/main">
                             <a:solidFill>
                               <a:srgbClr val="FFFFFF"/>
                             </a:solidFill>
                           </a14:hiddenFill>
                         </a:ext>
                         <a:ext uri="{91240B29-F687-4f45-9708-019B960494DF}">
-                          <a14:hiddenLine xmlns:a14="http://schemas.microsoft.com/office/drawing/2010/main" xmlns:w="http://schemas.openxmlformats.org/wordprocessingml/2006/main" xmlns:w10="urn:schemas-microsoft-com:office:word" xmlns:v="urn:schemas-microsoft-com:vml" xmlns:o="urn:schemas-microsoft-com:office:office" xmlns="" xmlns:mv="urn:schemas-microsoft-com:mac:vml" xmlns:mo="http://schemas.microsoft.com/office/mac/office/2008/main" w="9525">
+                          <a14:hiddenLine xmlns:mo="http://schemas.microsoft.com/office/mac/office/2008/main" xmlns:mv="urn:schemas-microsoft-com:mac:vml" xmlns="" xmlns:o="urn:schemas-microsoft-com:office:office" xmlns:v="urn:schemas-microsoft-com:vml" xmlns:w10="urn:schemas-microsoft-com:office:word" xmlns:w="http://schemas.openxmlformats.org/wordprocessingml/2006/main" xmlns:a14="http://schemas.microsoft.com/office/drawing/2010/main" w="9525">
                             <a:solidFill>
                               <a:srgbClr val="000000"/>
                             </a:solidFill>
@@ -5174,7 +5124,7 @@
                       </a:ln>
                       <a:extLst>
                         <a:ext uri="{91240B29-F687-4f45-9708-019B960494DF}">
-                          <a14:hiddenLine xmlns:a14="http://schemas.microsoft.com/office/drawing/2010/main" xmlns:w="http://schemas.openxmlformats.org/wordprocessingml/2006/main" xmlns:w10="urn:schemas-microsoft-com:office:word" xmlns:v="urn:schemas-microsoft-com:vml" xmlns:o="urn:schemas-microsoft-com:office:office" xmlns="" xmlns:mv="urn:schemas-microsoft-com:mac:vml" xmlns:mo="http://schemas.microsoft.com/office/mac/office/2008/main" w="9525">
+                          <a14:hiddenLine xmlns:mo="http://schemas.microsoft.com/office/mac/office/2008/main" xmlns:mv="urn:schemas-microsoft-com:mac:vml" xmlns="" xmlns:o="urn:schemas-microsoft-com:office:office" xmlns:v="urn:schemas-microsoft-com:vml" xmlns:w10="urn:schemas-microsoft-com:office:word" xmlns:w="http://schemas.openxmlformats.org/wordprocessingml/2006/main" xmlns:a14="http://schemas.microsoft.com/office/drawing/2010/main" w="9525">
                             <a:solidFill>
                               <a:srgbClr val="000000"/>
                             </a:solidFill>
@@ -5286,7 +5236,7 @@
                       </a:ln>
                       <a:extLst>
                         <a:ext uri="{91240B29-F687-4f45-9708-019B960494DF}">
-                          <a14:hiddenLine xmlns:a14="http://schemas.microsoft.com/office/drawing/2010/main" xmlns:w="http://schemas.openxmlformats.org/wordprocessingml/2006/main" xmlns:w10="urn:schemas-microsoft-com:office:word" xmlns:v="urn:schemas-microsoft-com:vml" xmlns:o="urn:schemas-microsoft-com:office:office" xmlns="" xmlns:mv="urn:schemas-microsoft-com:mac:vml" xmlns:mo="http://schemas.microsoft.com/office/mac/office/2008/main" w="9525">
+                          <a14:hiddenLine xmlns:mo="http://schemas.microsoft.com/office/mac/office/2008/main" xmlns:mv="urn:schemas-microsoft-com:mac:vml" xmlns="" xmlns:o="urn:schemas-microsoft-com:office:office" xmlns:v="urn:schemas-microsoft-com:vml" xmlns:w10="urn:schemas-microsoft-com:office:word" xmlns:w="http://schemas.openxmlformats.org/wordprocessingml/2006/main" xmlns:a14="http://schemas.microsoft.com/office/drawing/2010/main" w="9525">
                             <a:solidFill>
                               <a:srgbClr val="000000"/>
                             </a:solidFill>
@@ -5312,7 +5262,7 @@
             </wp:anchor>
           </w:drawing>
         </mc:Choice>
-        <mc:Fallback xmlns:mv="urn:schemas-microsoft-com:mac:vml" xmlns:mo="http://schemas.microsoft.com/office/mac/office/2008/main">
+        <mc:Fallback xmlns:mo="http://schemas.microsoft.com/office/mac/office/2008/main" xmlns:mv="urn:schemas-microsoft-com:mac:vml">
           <w:pict>
             <v:rect w14:anchorId="1A830EFA" id="Rectangle 19" o:spid="_x0000_s1026" style="position:absolute;margin-left:83.65pt;margin-top:38.1pt;width:414pt;height:6.25pt;z-index:251695616;visibility:visible;mso-wrap-style:square;mso-width-percent:0;mso-height-percent:0;mso-wrap-distance-left:9pt;mso-wrap-distance-top:0;mso-wrap-distance-right:9pt;mso-wrap-distance-bottom:0;mso-position-horizontal:absolute;mso-position-horizontal-relative:text;mso-position-vertical:absolute;mso-position-vertical-relative:text;mso-width-percent:0;mso-height-percent:0;mso-width-relative:page;mso-height-relative:page;v-text-anchor:top" o:gfxdata="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" fillcolor="black [3213]" stroked="f">
               <v:fill opacity="29555f"/>
@@ -5527,6 +5477,119 @@
     </w:lvl>
   </w:abstractNum>
   <w:abstractNum w:abstractNumId="2" w15:restartNumberingAfterBreak="0">
+    <w:nsid w:val="50A22EDE"/>
+    <w:multiLevelType w:val="hybridMultilevel"/>
+    <w:tmpl w:val="8AD6A1FE"/>
+    <w:lvl w:ilvl="0" w:tplc="040C0001">
+      <w:start w:val="1"/>
+      <w:numFmt w:val="bullet"/>
+      <w:lvlText w:val=""/>
+      <w:lvlJc w:val="left"/>
+      <w:pPr>
+        <w:ind w:left="775" w:hanging="360"/>
+      </w:pPr>
+      <w:rPr>
+        <w:rFonts w:ascii="Symbol" w:hAnsi="Symbol" w:hint="default"/>
+      </w:rPr>
+    </w:lvl>
+    <w:lvl w:ilvl="1" w:tplc="040C0003" w:tentative="1">
+      <w:start w:val="1"/>
+      <w:numFmt w:val="bullet"/>
+      <w:lvlText w:val="o"/>
+      <w:lvlJc w:val="left"/>
+      <w:pPr>
+        <w:ind w:left="1495" w:hanging="360"/>
+      </w:pPr>
+      <w:rPr>
+        <w:rFonts w:ascii="Courier New" w:hAnsi="Courier New" w:cs="Courier New" w:hint="default"/>
+      </w:rPr>
+    </w:lvl>
+    <w:lvl w:ilvl="2" w:tplc="040C0005" w:tentative="1">
+      <w:start w:val="1"/>
+      <w:numFmt w:val="bullet"/>
+      <w:lvlText w:val=""/>
+      <w:lvlJc w:val="left"/>
+      <w:pPr>
+        <w:ind w:left="2215" w:hanging="360"/>
+      </w:pPr>
+      <w:rPr>
+        <w:rFonts w:ascii="Wingdings" w:hAnsi="Wingdings" w:hint="default"/>
+      </w:rPr>
+    </w:lvl>
+    <w:lvl w:ilvl="3" w:tplc="040C0001" w:tentative="1">
+      <w:start w:val="1"/>
+      <w:numFmt w:val="bullet"/>
+      <w:lvlText w:val=""/>
+      <w:lvlJc w:val="left"/>
+      <w:pPr>
+        <w:ind w:left="2935" w:hanging="360"/>
+      </w:pPr>
+      <w:rPr>
+        <w:rFonts w:ascii="Symbol" w:hAnsi="Symbol" w:hint="default"/>
+      </w:rPr>
+    </w:lvl>
+    <w:lvl w:ilvl="4" w:tplc="040C0003" w:tentative="1">
+      <w:start w:val="1"/>
+      <w:numFmt w:val="bullet"/>
+      <w:lvlText w:val="o"/>
+      <w:lvlJc w:val="left"/>
+      <w:pPr>
+        <w:ind w:left="3655" w:hanging="360"/>
+      </w:pPr>
+      <w:rPr>
+        <w:rFonts w:ascii="Courier New" w:hAnsi="Courier New" w:cs="Courier New" w:hint="default"/>
+      </w:rPr>
+    </w:lvl>
+    <w:lvl w:ilvl="5" w:tplc="040C0005" w:tentative="1">
+      <w:start w:val="1"/>
+      <w:numFmt w:val="bullet"/>
+      <w:lvlText w:val=""/>
+      <w:lvlJc w:val="left"/>
+      <w:pPr>
+        <w:ind w:left="4375" w:hanging="360"/>
+      </w:pPr>
+      <w:rPr>
+        <w:rFonts w:ascii="Wingdings" w:hAnsi="Wingdings" w:hint="default"/>
+      </w:rPr>
+    </w:lvl>
+    <w:lvl w:ilvl="6" w:tplc="040C0001" w:tentative="1">
+      <w:start w:val="1"/>
+      <w:numFmt w:val="bullet"/>
+      <w:lvlText w:val=""/>
+      <w:lvlJc w:val="left"/>
+      <w:pPr>
+        <w:ind w:left="5095" w:hanging="360"/>
+      </w:pPr>
+      <w:rPr>
+        <w:rFonts w:ascii="Symbol" w:hAnsi="Symbol" w:hint="default"/>
+      </w:rPr>
+    </w:lvl>
+    <w:lvl w:ilvl="7" w:tplc="040C0003" w:tentative="1">
+      <w:start w:val="1"/>
+      <w:numFmt w:val="bullet"/>
+      <w:lvlText w:val="o"/>
+      <w:lvlJc w:val="left"/>
+      <w:pPr>
+        <w:ind w:left="5815" w:hanging="360"/>
+      </w:pPr>
+      <w:rPr>
+        <w:rFonts w:ascii="Courier New" w:hAnsi="Courier New" w:cs="Courier New" w:hint="default"/>
+      </w:rPr>
+    </w:lvl>
+    <w:lvl w:ilvl="8" w:tplc="040C0005" w:tentative="1">
+      <w:start w:val="1"/>
+      <w:numFmt w:val="bullet"/>
+      <w:lvlText w:val=""/>
+      <w:lvlJc w:val="left"/>
+      <w:pPr>
+        <w:ind w:left="6535" w:hanging="360"/>
+      </w:pPr>
+      <w:rPr>
+        <w:rFonts w:ascii="Wingdings" w:hAnsi="Wingdings" w:hint="default"/>
+      </w:rPr>
+    </w:lvl>
+  </w:abstractNum>
+  <w:abstractNum w:abstractNumId="3" w15:restartNumberingAfterBreak="0">
     <w:nsid w:val="6B19781D"/>
     <w:multiLevelType w:val="multilevel"/>
     <w:tmpl w:val="15F0F73A"/>
@@ -5621,7 +5684,7 @@
       </w:pPr>
     </w:lvl>
   </w:abstractNum>
-  <w:abstractNum w:abstractNumId="3" w15:restartNumberingAfterBreak="0">
+  <w:abstractNum w:abstractNumId="4" w15:restartNumberingAfterBreak="0">
     <w:nsid w:val="72271AEA"/>
     <w:multiLevelType w:val="multilevel"/>
     <w:tmpl w:val="040C001F"/>
@@ -5707,7 +5770,7 @@
       </w:pPr>
     </w:lvl>
   </w:abstractNum>
-  <w:abstractNum w:abstractNumId="4" w15:restartNumberingAfterBreak="0">
+  <w:abstractNum w:abstractNumId="5" w15:restartNumberingAfterBreak="0">
     <w:nsid w:val="77CB061B"/>
     <w:multiLevelType w:val="multilevel"/>
     <w:tmpl w:val="15F0F73A"/>
@@ -5793,7 +5856,7 @@
       </w:pPr>
     </w:lvl>
   </w:abstractNum>
-  <w:abstractNum w:abstractNumId="5" w15:restartNumberingAfterBreak="0">
+  <w:abstractNum w:abstractNumId="6" w15:restartNumberingAfterBreak="0">
     <w:nsid w:val="78BE6AF6"/>
     <w:multiLevelType w:val="singleLevel"/>
     <w:tmpl w:val="6682F8B6"/>
@@ -5815,7 +5878,7 @@
       </w:rPr>
     </w:lvl>
   </w:abstractNum>
-  <w:abstractNum w:abstractNumId="6" w15:restartNumberingAfterBreak="0">
+  <w:abstractNum w:abstractNumId="7" w15:restartNumberingAfterBreak="0">
     <w:nsid w:val="79A633F9"/>
     <w:multiLevelType w:val="multilevel"/>
     <w:tmpl w:val="040C001F"/>
@@ -5902,25 +5965,28 @@
     </w:lvl>
   </w:abstractNum>
   <w:num w:numId="1">
-    <w:abstractNumId w:val="5"/>
+    <w:abstractNumId w:val="6"/>
   </w:num>
   <w:num w:numId="2">
     <w:abstractNumId w:val="0"/>
   </w:num>
   <w:num w:numId="3">
-    <w:abstractNumId w:val="2"/>
+    <w:abstractNumId w:val="3"/>
   </w:num>
   <w:num w:numId="4">
-    <w:abstractNumId w:val="6"/>
+    <w:abstractNumId w:val="7"/>
   </w:num>
   <w:num w:numId="5">
-    <w:abstractNumId w:val="4"/>
+    <w:abstractNumId w:val="5"/>
   </w:num>
   <w:num w:numId="6">
-    <w:abstractNumId w:val="3"/>
+    <w:abstractNumId w:val="4"/>
   </w:num>
   <w:num w:numId="7">
     <w:abstractNumId w:val="1"/>
+  </w:num>
+  <w:num w:numId="8">
+    <w:abstractNumId w:val="2"/>
   </w:num>
   <w:numIdMacAtCleanup w:val="4"/>
 </w:numbering>
@@ -7919,6 +7985,29 @@
 </file>
 
 <file path=customXml/item1.xml><?xml version="1.0" encoding="utf-8"?>
+<p:properties xmlns:p="http://schemas.microsoft.com/office/2006/metadata/properties" xmlns:xsi="http://www.w3.org/2001/XMLSchema-instance" xmlns:pc="http://schemas.microsoft.com/office/infopath/2007/PartnerControls">
+  <documentManagement>
+    <SharedWithUsers xmlns="cac1e2cd-caea-4862-842c-e8cbcf68099c">
+      <UserInfo>
+        <DisplayName>TAFEN Dirane Willy</DisplayName>
+        <AccountId>7991</AccountId>
+        <AccountType/>
+      </UserInfo>
+    </SharedWithUsers>
+  </documentManagement>
+</p:properties>
+</file>
+
+<file path=customXml/item2.xml><?xml version="1.0" encoding="utf-8"?>
+<?mso-contentType ?>
+<FormTemplates xmlns="http://schemas.microsoft.com/sharepoint/v3/contenttype/forms">
+  <Display>DocumentLibraryForm</Display>
+  <Edit>DocumentLibraryForm</Edit>
+  <New>DocumentLibraryForm</New>
+</FormTemplates>
+</file>
+
+<file path=customXml/item3.xml><?xml version="1.0" encoding="utf-8"?>
 <ct:contentTypeSchema xmlns:ct="http://schemas.microsoft.com/office/2006/metadata/contentType" xmlns:ma="http://schemas.microsoft.com/office/2006/metadata/properties/metaAttributes" ct:_="" ma:_="" ma:contentTypeName="Document" ma:contentTypeID="0x0101005B7831FF7E53834CB3BED3ADAEF424D0" ma:contentTypeVersion="7" ma:contentTypeDescription="Crée un document." ma:contentTypeScope="" ma:versionID="4ee774e38284dc1f3e9bec1a0ee7fa8b">
   <xsd:schema xmlns:xsd="http://www.w3.org/2001/XMLSchema" xmlns:xs="http://www.w3.org/2001/XMLSchema" xmlns:p="http://schemas.microsoft.com/office/2006/metadata/properties" xmlns:ns2="cac1e2cd-caea-4862-842c-e8cbcf68099c" xmlns:ns3="6fd53f72-82a4-4345-a6ba-25b574b0a0bd" targetNamespace="http://schemas.microsoft.com/office/2006/metadata/properties" ma:root="true" ma:fieldsID="707f34c125459e81a36153ed37951ce7" ns2:_="" ns3:_="">
     <xsd:import namespace="cac1e2cd-caea-4862-842c-e8cbcf68099c"/>
@@ -8103,34 +8192,29 @@
 </ct:contentTypeSchema>
 </file>
 
-<file path=customXml/item2.xml><?xml version="1.0" encoding="utf-8"?>
-<?mso-contentType ?>
-<FormTemplates xmlns="http://schemas.microsoft.com/sharepoint/v3/contenttype/forms">
-  <Display>DocumentLibraryForm</Display>
-  <Edit>DocumentLibraryForm</Edit>
-  <New>DocumentLibraryForm</New>
-</FormTemplates>
-</file>
-
-<file path=customXml/item3.xml><?xml version="1.0" encoding="utf-8"?>
-<p:properties xmlns:p="http://schemas.microsoft.com/office/2006/metadata/properties" xmlns:xsi="http://www.w3.org/2001/XMLSchema-instance" xmlns:pc="http://schemas.microsoft.com/office/infopath/2007/PartnerControls">
-  <documentManagement>
-    <SharedWithUsers xmlns="cac1e2cd-caea-4862-842c-e8cbcf68099c">
-      <UserInfo>
-        <DisplayName>TAFEN Dirane Willy</DisplayName>
-        <AccountId>7991</AccountId>
-        <AccountType/>
-      </UserInfo>
-    </SharedWithUsers>
-  </documentManagement>
-</p:properties>
-</file>
-
 <file path=customXml/item4.xml><?xml version="1.0" encoding="utf-8"?>
 <b:Sources xmlns:b="http://schemas.openxmlformats.org/officeDocument/2006/bibliography" xmlns="http://schemas.openxmlformats.org/officeDocument/2006/bibliography" SelectedStyle="\APA.XSL" StyleName="APA"/>
 </file>
 
 <file path=customXml/itemProps1.xml><?xml version="1.0" encoding="utf-8"?>
+<ds:datastoreItem xmlns:ds="http://schemas.openxmlformats.org/officeDocument/2006/customXml" ds:itemID="{D386C665-0142-416D-A66C-0C0E0C8F95E1}">
+  <ds:schemaRefs>
+    <ds:schemaRef ds:uri="http://schemas.microsoft.com/office/2006/metadata/properties"/>
+    <ds:schemaRef ds:uri="http://schemas.microsoft.com/office/infopath/2007/PartnerControls"/>
+    <ds:schemaRef ds:uri="cac1e2cd-caea-4862-842c-e8cbcf68099c"/>
+  </ds:schemaRefs>
+</ds:datastoreItem>
+</file>
+
+<file path=customXml/itemProps2.xml><?xml version="1.0" encoding="utf-8"?>
+<ds:datastoreItem xmlns:ds="http://schemas.openxmlformats.org/officeDocument/2006/customXml" ds:itemID="{AF289F6A-D850-412C-B204-3ECF1734D9E0}">
+  <ds:schemaRefs>
+    <ds:schemaRef ds:uri="http://schemas.microsoft.com/sharepoint/v3/contenttype/forms"/>
+  </ds:schemaRefs>
+</ds:datastoreItem>
+</file>
+
+<file path=customXml/itemProps3.xml><?xml version="1.0" encoding="utf-8"?>
 <ds:datastoreItem xmlns:ds="http://schemas.openxmlformats.org/officeDocument/2006/customXml" ds:itemID="{B2EA9FDB-5F7F-433C-9CD0-4253A94CA221}">
   <ds:schemaRefs>
     <ds:schemaRef ds:uri="http://schemas.microsoft.com/office/2006/metadata/contentType"/>
@@ -8149,26 +8233,8 @@
 </ds:datastoreItem>
 </file>
 
-<file path=customXml/itemProps2.xml><?xml version="1.0" encoding="utf-8"?>
-<ds:datastoreItem xmlns:ds="http://schemas.openxmlformats.org/officeDocument/2006/customXml" ds:itemID="{AF289F6A-D850-412C-B204-3ECF1734D9E0}">
-  <ds:schemaRefs>
-    <ds:schemaRef ds:uri="http://schemas.microsoft.com/sharepoint/v3/contenttype/forms"/>
-  </ds:schemaRefs>
-</ds:datastoreItem>
-</file>
-
-<file path=customXml/itemProps3.xml><?xml version="1.0" encoding="utf-8"?>
-<ds:datastoreItem xmlns:ds="http://schemas.openxmlformats.org/officeDocument/2006/customXml" ds:itemID="{D386C665-0142-416D-A66C-0C0E0C8F95E1}">
-  <ds:schemaRefs>
-    <ds:schemaRef ds:uri="http://schemas.microsoft.com/office/2006/metadata/properties"/>
-    <ds:schemaRef ds:uri="http://schemas.microsoft.com/office/infopath/2007/PartnerControls"/>
-    <ds:schemaRef ds:uri="cac1e2cd-caea-4862-842c-e8cbcf68099c"/>
-  </ds:schemaRefs>
-</ds:datastoreItem>
-</file>
-
 <file path=customXml/itemProps4.xml><?xml version="1.0" encoding="utf-8"?>
-<ds:datastoreItem xmlns:ds="http://schemas.openxmlformats.org/officeDocument/2006/customXml" ds:itemID="{550DE4AD-7F44-43EF-9559-4CB5E267AB8B}">
+<ds:datastoreItem xmlns:ds="http://schemas.openxmlformats.org/officeDocument/2006/customXml" ds:itemID="{E5EFA761-7A37-495A-A020-10BBF6A998A8}">
   <ds:schemaRefs>
     <ds:schemaRef ds:uri="http://schemas.openxmlformats.org/officeDocument/2006/bibliography"/>
   </ds:schemaRefs>

</xml_diff>